<commit_message>
Update Módulo 2 - REST COM ASPNETCORE WEBAPI.docx
</commit_message>
<xml_diff>
--- a/Asp_Net_Core_MVC2.0/src/Módulo 2 - REST COM ASPNETCORE WEBAPI.docx
+++ b/Asp_Net_Core_MVC2.0/src/Módulo 2 - REST COM ASPNETCORE WEBAPI.docx
@@ -5,6 +5,312 @@
     <w:p>
       <w:r>
         <w:t>PESQUISAR KISSLOG CONFIGURAÇÃO</w:t>
+      </w:r>
+    </w:p>
+    <w:p/>
+    <w:p>
+      <w:r>
+        <w:drawing>
+          <wp:inline distT="0" distB="0" distL="0" distR="0" wp14:anchorId="44B1A31B" wp14:editId="6DCB1467">
+            <wp:extent cx="4620270" cy="2143424"/>
+            <wp:effectExtent l="0" t="0" r="8890" b="9525"/>
+            <wp:docPr id="827348831" name="Imagem 1"/>
+            <wp:cNvGraphicFramePr>
+              <a:graphicFrameLocks xmlns:a="http://schemas.openxmlformats.org/drawingml/2006/main" noChangeAspect="1"/>
+            </wp:cNvGraphicFramePr>
+            <a:graphic xmlns:a="http://schemas.openxmlformats.org/drawingml/2006/main">
+              <a:graphicData uri="http://schemas.openxmlformats.org/drawingml/2006/picture">
+                <pic:pic xmlns:pic="http://schemas.openxmlformats.org/drawingml/2006/picture">
+                  <pic:nvPicPr>
+                    <pic:cNvPr id="827348831" name=""/>
+                    <pic:cNvPicPr/>
+                  </pic:nvPicPr>
+                  <pic:blipFill>
+                    <a:blip r:embed="rId4"/>
+                    <a:stretch>
+                      <a:fillRect/>
+                    </a:stretch>
+                  </pic:blipFill>
+                  <pic:spPr>
+                    <a:xfrm>
+                      <a:off x="0" y="0"/>
+                      <a:ext cx="4620270" cy="2143424"/>
+                    </a:xfrm>
+                    <a:prstGeom prst="rect">
+                      <a:avLst/>
+                    </a:prstGeom>
+                  </pic:spPr>
+                </pic:pic>
+              </a:graphicData>
+            </a:graphic>
+          </wp:inline>
+        </w:drawing>
+      </w:r>
+      <w:r>
+        <w:t>Tipo de retorno decorar o controller</w:t>
+      </w:r>
+    </w:p>
+    <w:p/>
+    <w:p>
+      <w:r>
+        <w:drawing>
+          <wp:inline distT="0" distB="0" distL="0" distR="0" wp14:anchorId="19D4D38F" wp14:editId="14C4D491">
+            <wp:extent cx="4953691" cy="4286848"/>
+            <wp:effectExtent l="0" t="0" r="0" b="0"/>
+            <wp:docPr id="1041889126" name="Imagem 1"/>
+            <wp:cNvGraphicFramePr>
+              <a:graphicFrameLocks xmlns:a="http://schemas.openxmlformats.org/drawingml/2006/main" noChangeAspect="1"/>
+            </wp:cNvGraphicFramePr>
+            <a:graphic xmlns:a="http://schemas.openxmlformats.org/drawingml/2006/main">
+              <a:graphicData uri="http://schemas.openxmlformats.org/drawingml/2006/picture">
+                <pic:pic xmlns:pic="http://schemas.openxmlformats.org/drawingml/2006/picture">
+                  <pic:nvPicPr>
+                    <pic:cNvPr id="1041889126" name=""/>
+                    <pic:cNvPicPr/>
+                  </pic:nvPicPr>
+                  <pic:blipFill>
+                    <a:blip r:embed="rId5"/>
+                    <a:stretch>
+                      <a:fillRect/>
+                    </a:stretch>
+                  </pic:blipFill>
+                  <pic:spPr>
+                    <a:xfrm>
+                      <a:off x="0" y="0"/>
+                      <a:ext cx="4953691" cy="4286848"/>
+                    </a:xfrm>
+                    <a:prstGeom prst="rect">
+                      <a:avLst/>
+                    </a:prstGeom>
+                  </pic:spPr>
+                </pic:pic>
+              </a:graphicData>
+            </a:graphic>
+          </wp:inline>
+        </w:drawing>
+      </w:r>
+      <w:r>
+        <w:t>implementar o custom response</w:t>
+      </w:r>
+      <w:r>
+        <w:t xml:space="preserve"> [INTERFERE NO FRONT, EM COMO ELE VAI ANALISAR OS DADOS]</w:t>
+      </w:r>
+    </w:p>
+    <w:p/>
+    <w:p>
+      <w:r>
+        <w:t>INSTALAR OS ANALYSERS</w:t>
+      </w:r>
+    </w:p>
+    <w:p>
+      <w:r>
+        <w:lastRenderedPageBreak/>
+        <w:drawing>
+          <wp:inline distT="0" distB="0" distL="0" distR="0" wp14:anchorId="08729CBD" wp14:editId="11883BB8">
+            <wp:extent cx="5400040" cy="923925"/>
+            <wp:effectExtent l="0" t="0" r="0" b="9525"/>
+            <wp:docPr id="1609546239" name="Imagem 1"/>
+            <wp:cNvGraphicFramePr>
+              <a:graphicFrameLocks xmlns:a="http://schemas.openxmlformats.org/drawingml/2006/main" noChangeAspect="1"/>
+            </wp:cNvGraphicFramePr>
+            <a:graphic xmlns:a="http://schemas.openxmlformats.org/drawingml/2006/main">
+              <a:graphicData uri="http://schemas.openxmlformats.org/drawingml/2006/picture">
+                <pic:pic xmlns:pic="http://schemas.openxmlformats.org/drawingml/2006/picture">
+                  <pic:nvPicPr>
+                    <pic:cNvPr id="1609546239" name=""/>
+                    <pic:cNvPicPr/>
+                  </pic:nvPicPr>
+                  <pic:blipFill>
+                    <a:blip r:embed="rId6"/>
+                    <a:stretch>
+                      <a:fillRect/>
+                    </a:stretch>
+                  </pic:blipFill>
+                  <pic:spPr>
+                    <a:xfrm>
+                      <a:off x="0" y="0"/>
+                      <a:ext cx="5400040" cy="923925"/>
+                    </a:xfrm>
+                    <a:prstGeom prst="rect">
+                      <a:avLst/>
+                    </a:prstGeom>
+                  </pic:spPr>
+                </pic:pic>
+              </a:graphicData>
+            </a:graphic>
+          </wp:inline>
+        </w:drawing>
+      </w:r>
+    </w:p>
+    <w:p>
+      <w:r>
+        <w:t>Eles analisam as convenções nos controllers</w:t>
+      </w:r>
+    </w:p>
+    <w:p/>
+    <w:p>
+      <w:r>
+        <w:t>Ok é 200 e não 201 create</w:t>
+      </w:r>
+    </w:p>
+    <w:p>
+      <w:r>
+        <w:t>204 no contexto sem conteúdo</w:t>
+      </w:r>
+    </w:p>
+    <w:p>
+      <w:r>
+        <w:t xml:space="preserve">No put vc retorna o no </w:t>
+      </w:r>
+      <w:r>
+        <w:t>contente</w:t>
+      </w:r>
+    </w:p>
+    <w:p/>
+    <w:p>
+      <w:r>
+        <w:t>Pode usar as convenções</w:t>
+      </w:r>
+    </w:p>
+    <w:p>
+      <w:r>
+        <w:drawing>
+          <wp:inline distT="0" distB="0" distL="0" distR="0" wp14:anchorId="53A1CC7C" wp14:editId="46C9E775">
+            <wp:extent cx="5400040" cy="582930"/>
+            <wp:effectExtent l="0" t="0" r="0" b="7620"/>
+            <wp:docPr id="2139582192" name="Imagem 1"/>
+            <wp:cNvGraphicFramePr>
+              <a:graphicFrameLocks xmlns:a="http://schemas.openxmlformats.org/drawingml/2006/main" noChangeAspect="1"/>
+            </wp:cNvGraphicFramePr>
+            <a:graphic xmlns:a="http://schemas.openxmlformats.org/drawingml/2006/main">
+              <a:graphicData uri="http://schemas.openxmlformats.org/drawingml/2006/picture">
+                <pic:pic xmlns:pic="http://schemas.openxmlformats.org/drawingml/2006/picture">
+                  <pic:nvPicPr>
+                    <pic:cNvPr id="2139582192" name=""/>
+                    <pic:cNvPicPr/>
+                  </pic:nvPicPr>
+                  <pic:blipFill>
+                    <a:blip r:embed="rId7"/>
+                    <a:stretch>
+                      <a:fillRect/>
+                    </a:stretch>
+                  </pic:blipFill>
+                  <pic:spPr>
+                    <a:xfrm>
+                      <a:off x="0" y="0"/>
+                      <a:ext cx="5400040" cy="582930"/>
+                    </a:xfrm>
+                    <a:prstGeom prst="rect">
+                      <a:avLst/>
+                    </a:prstGeom>
+                  </pic:spPr>
+                </pic:pic>
+              </a:graphicData>
+            </a:graphic>
+          </wp:inline>
+        </w:drawing>
+      </w:r>
+    </w:p>
+    <w:p/>
+    <w:p>
+      <w:r>
+        <w:t>Ou pode colocar no topo da controller assim que ele faz para toda controller</w:t>
+      </w:r>
+    </w:p>
+    <w:p>
+      <w:r>
+        <w:drawing>
+          <wp:inline distT="0" distB="0" distL="0" distR="0" wp14:anchorId="0BC4987A" wp14:editId="28BB6B6F">
+            <wp:extent cx="5400040" cy="1344930"/>
+            <wp:effectExtent l="0" t="0" r="0" b="7620"/>
+            <wp:docPr id="1235294439" name="Imagem 1"/>
+            <wp:cNvGraphicFramePr>
+              <a:graphicFrameLocks xmlns:a="http://schemas.openxmlformats.org/drawingml/2006/main" noChangeAspect="1"/>
+            </wp:cNvGraphicFramePr>
+            <a:graphic xmlns:a="http://schemas.openxmlformats.org/drawingml/2006/main">
+              <a:graphicData uri="http://schemas.openxmlformats.org/drawingml/2006/picture">
+                <pic:pic xmlns:pic="http://schemas.openxmlformats.org/drawingml/2006/picture">
+                  <pic:nvPicPr>
+                    <pic:cNvPr id="1235294439" name=""/>
+                    <pic:cNvPicPr/>
+                  </pic:nvPicPr>
+                  <pic:blipFill>
+                    <a:blip r:embed="rId8"/>
+                    <a:stretch>
+                      <a:fillRect/>
+                    </a:stretch>
+                  </pic:blipFill>
+                  <pic:spPr>
+                    <a:xfrm>
+                      <a:off x="0" y="0"/>
+                      <a:ext cx="5400040" cy="1344930"/>
+                    </a:xfrm>
+                    <a:prstGeom prst="rect">
+                      <a:avLst/>
+                    </a:prstGeom>
+                  </pic:spPr>
+                </pic:pic>
+              </a:graphicData>
+            </a:graphic>
+          </wp:inline>
+        </w:drawing>
+      </w:r>
+    </w:p>
+    <w:p>
+      <w:r>
+        <w:t>Ou na startup na program</w:t>
+      </w:r>
+    </w:p>
+    <w:p>
+      <w:r>
+        <w:drawing>
+          <wp:inline distT="0" distB="0" distL="0" distR="0" wp14:anchorId="0A5A512B" wp14:editId="49F69FDF">
+            <wp:extent cx="5400040" cy="1146810"/>
+            <wp:effectExtent l="0" t="0" r="0" b="0"/>
+            <wp:docPr id="199130122" name="Imagem 1"/>
+            <wp:cNvGraphicFramePr>
+              <a:graphicFrameLocks xmlns:a="http://schemas.openxmlformats.org/drawingml/2006/main" noChangeAspect="1"/>
+            </wp:cNvGraphicFramePr>
+            <a:graphic xmlns:a="http://schemas.openxmlformats.org/drawingml/2006/main">
+              <a:graphicData uri="http://schemas.openxmlformats.org/drawingml/2006/picture">
+                <pic:pic xmlns:pic="http://schemas.openxmlformats.org/drawingml/2006/picture">
+                  <pic:nvPicPr>
+                    <pic:cNvPr id="199130122" name=""/>
+                    <pic:cNvPicPr/>
+                  </pic:nvPicPr>
+                  <pic:blipFill>
+                    <a:blip r:embed="rId9"/>
+                    <a:stretch>
+                      <a:fillRect/>
+                    </a:stretch>
+                  </pic:blipFill>
+                  <pic:spPr>
+                    <a:xfrm>
+                      <a:off x="0" y="0"/>
+                      <a:ext cx="5400040" cy="1146810"/>
+                    </a:xfrm>
+                    <a:prstGeom prst="rect">
+                      <a:avLst/>
+                    </a:prstGeom>
+                  </pic:spPr>
+                </pic:pic>
+              </a:graphicData>
+            </a:graphic>
+          </wp:inline>
+        </w:drawing>
+      </w:r>
+    </w:p>
+    <w:p>
+      <w:r>
+        <w:t>Se quiser ser guiado pelas boas práticas</w:t>
+      </w:r>
+      <w:r>
+        <w:t xml:space="preserve"> para documentação</w:t>
+      </w:r>
+    </w:p>
+    <w:p>
+      <w:r>
+        <w:t>Ou tudo que der certo 200 o resto código de erro 400,404,403, ... mas não segue normas</w:t>
       </w:r>
     </w:p>
     <w:sectPr>
@@ -421,6 +727,7 @@
   <w:style w:type="character" w:default="1" w:styleId="Fontepargpadro">
     <w:name w:val="Default Paragraph Font"/>
     <w:uiPriority w:val="1"/>
+    <w:semiHidden/>
     <w:unhideWhenUsed/>
   </w:style>
   <w:style w:type="table" w:default="1" w:styleId="Tabelanormal">

</xml_diff>